<commit_message>
[develop] - encircle document with transparent image
</commit_message>
<xml_diff>
--- a/public/custom_document.docx
+++ b/public/custom_document.docx
@@ -5,22 +5,27 @@
     <w:p>
       <w:pPr/>
       <w:r>
-        <w:rPr/>
-        <w:t xml:space="preserve">new shapes</w:t>
-      </w:r>
-    </w:p>
-    <w:p>
-      <w:r>
         <w:pict>
-          <v:rect on="t" fillcolor="FFFF00"/>
+          <v:shape type="#_x0000_t75" stroked="f" style="width:200pt; height:200pt; margin-left:-1pt; margin-top:-1pt; position:relative; mso-position-horizontal:left; mso-position-vertical:top; mso-position-horizontal-relative:char; mso-position-vertical-relative:line; z-index:2147483647;">
+            <v:imagedata r:id="rId7" o:title=""/>
+          </v:shape>
         </w:pict>
       </w:r>
     </w:p>
     <w:p>
+      <w:pPr/>
       <w:r>
-        <w:pict>
-          <v:oval on="t" fillcolor="FFFF00"/>
-        </w:pict>
+        <w:rPr/>
+        <w:t xml:space="preserve">Lorem ipsum dolor sit amet, consectetur adipiscing elit. Proin eu dui vitae nibh sollicitudin consectetur. Vestibulum commodo accumsan porta. Aliquam libero mauris, interdum a purus ut, efficitur egestas orci. Proin congue ligula id rutrum tempus. Nam facilisis tortor id nunc pellentesque aliquet. In tincidunt massa commodo, cursus libero et, dictum enim. Maecenas dapibus erat vel ullamcorper porttitor. Suspendisse laoreet ligula et leo pulvinar gravida. Sed eget eros sem. Phasellus egestas nec mi sit amet mollis. Nam a dictum neque.
+Suspendisse eu odio in libero suscipit ultrices. Cras placerat dapibus tortor, sed maximus justo imperdiet et. Duis molestie nisi semper, vestibulum est in, tempus arcu. Cras id lectus pellentesque, dictum dolor sit amet, varius urna. Maecenas tincidunt blandit enim in faucibus. Mauris aliquet augue vehicula, placerat nunc id, accumsan augue. Morbi lobortis gravida metus in bibendum. Nunc ornare interdum felis nec fermentum.
+Aliquam eget condimentum nulla, et pellentesque dui. Nam interdum pretium tristique. Phasellus mauris lectus, imperdiet sed nibh dictum, pellentesque efficitur nisl. Ut leo sem, maximus pulvinar purus ac, finibus congue nisi. Vivamus faucibus lorem id felis laoreet pretium. Mauris venenatis est lectus, sit amet faucibus risus sodales vitae. Nunc sit amet velit eget lectus eleifend elementum.
+Pellentesque at ante id mauris lacinia elementum. Praesent auctor, mi convallis tincidunt bibendum, velit lorem malesuada purus, et elementum quam neque at eros. Nunc varius scelerisque turpis a blandit. Morbi laoreet lectus vel metus imperdiet finibus. Vestibulum eget neque ut justo eleifend varius. Nunc non pharetra nibh, laoreet consequat mauris. Fusce viverra ligula sed neque fringilla tristique. Mauris consequat fermentum sem, eget feugiat justo sollicitudin in. Praesent condimentum nibh ac nisl volutpat, ac convallis ante venenatis. Praesent mollis quis ligula in molestie.
+Cras et aliquam ligula. Donec at nunc eget ipsum egestas iaculis sit amet ut dolor. Curabitur ornare varius quam at porta. Fusce suscipit tempus mauris, ut ultricies sapien. Sed dignissim sit amet enim in aliquet. Duis et tortor non eros volutpat varius. Sed vitae lacinia tortor. Suspendisse congue diam ligula, suscipit eleifend erat sodales non. Curabitur pretium ante tincidunt ante elementum consectetur. Vivamus quam magna, lacinia ac odio sed, rutrum vehicula eros. Etiam eget nisi ultrices nisl facilisis luctus vitae a tortor. Suspendisse eget placerat velit. Vestibulum interdum, massa eget lacinia varius, lectus ante tristique libero, non elementum ligula magna in erat.
+Lorem ipsum dolor sit amet, consectetur adipiscing elit. Proin eu dui vitae nibh sollicitudin consectetur. Vestibulum commodo accumsan porta. Aliquam libero mauris, interdum a purus ut, efficitur egestas orci. Proin congue ligula id rutrum tempus. Nam facilisis tortor id nunc pellentesque aliquet. In tincidunt massa commodo, cursus libero et, dictum enim. Maecenas dapibus erat vel ullamcorper porttitor. Suspendisse laoreet ligula et leo pulvinar gravida. Sed eget eros sem. Phasellus egestas nec mi sit amet mollis. Nam a dictum neque.
+Suspendisse eu odio in libero suscipit ultrices. Cras placerat dapibus tortor, sed maximus justo imperdiet et. Duis molestie nisi semper, vestibulum est in, tempus arcu. Cras id lectus pellentesque, dictum dolor sit amet, varius urna. Maecenas tincidunt blandit enim in faucibus. Mauris aliquet augue vehicula, placerat nunc id, accumsan augue. Morbi lobortis gravida metus in bibendum. Nunc ornare interdum felis nec fermentum.
+Aliquam eget condimentum nulla, et pellentesque dui. Nam interdum pretium tristique. Phasellus mauris lectus, imperdiet sed nibh dictum, pellentesque efficitur nisl. Ut leo sem, maximus pulvinar purus ac, finibus congue nisi. Vivamus faucibus lorem id felis laoreet pretium. Mauris venenatis est lectus, sit amet faucibus risus sodales vitae. Nunc sit amet velit eget lectus eleifend elementum.
+Pellentesque at ante id mauris lacinia elementum. Praesent auctor, mi convallis tincidunt bibendum, velit lorem malesuada purus, et elementum quam neque at eros. Nunc varius scelerisque turpis a blandit. Morbi laoreet lectus vel metus imperdiet finibus. Vestibulum eget neque ut justo eleifend varius. Nunc non pharetra nibh, laoreet consequat mauris. Fusce viverra ligula sed neque fringilla tristique. Mauris consequat fermentum sem, eget feugiat justo sollicitudin in. Praesent condimentum nibh ac nisl volutpat, ac convallis ante venenatis. Praesent mollis quis ligula in molestie.
+Cras et aliquam ligula. Donec at nunc eget ipsum egestas iaculis sit amet ut dolor. Curabitur ornare varius quam at porta. Fusce suscipit tempus mauris, ut ultricies sapien. Sed dignissim sit amet enim in aliquet. Duis et tortor non eros volutpat varius. Sed vitae lacinia tortor. Suspendisse congue diam ligula, suscipit eleifend erat sodales non. Curabitur pretium ante tincidunt ante elementum consectetur. Vivamus quam magna, lacinia ac odio sed, rutrum vehicula eros. Etiam eget nisi ultrices nisl facilisis luctus vitae a tortor. Suspendisse eget placerat velit. Vestibulum interdum, massa eget lacinia varius, lectus ante tristique libero, non elementum ligula magna in erat.</w:t>
       </w:r>
     </w:p>
     <w:sectPr>

</xml_diff>